<commit_message>
updated git commit screenshot
</commit_message>
<xml_diff>
--- a/milestones/ProjectMilestone7_teamWORK .docx
+++ b/milestones/ProjectMilestone7_teamWORK .docx
@@ -127,13 +127,7 @@
         <w:rPr>
           <w:color w:val="192D3A" w:themeColor="text2" w:themeShade="80"/>
         </w:rPr>
-        <w:t>Elliot Ishak</w:t>
-      </w:r>
-      <w:r>
-        <w:rPr>
-          <w:color w:val="192D3A" w:themeColor="text2" w:themeShade="80"/>
-        </w:rPr>
-        <w:t xml:space="preserve"> </w:t>
+        <w:t xml:space="preserve">Elliot Ishak </w:t>
       </w:r>
     </w:p>
     <w:p>
@@ -308,21 +302,7 @@
             <w:color w:val="27CED7" w:themeColor="accent3"/>
             <w:u w:val="single"/>
           </w:rPr>
-          <w:t>https://www.youtube.com/watch?v</w:t>
-        </w:r>
-        <w:r>
-          <w:rPr>
-            <w:color w:val="27CED7" w:themeColor="accent3"/>
-            <w:u w:val="single"/>
-          </w:rPr>
-          <w:t>=</w:t>
-        </w:r>
-        <w:r>
-          <w:rPr>
-            <w:color w:val="27CED7" w:themeColor="accent3"/>
-            <w:u w:val="single"/>
-          </w:rPr>
-          <w:t>MBrT0ZcP6OE</w:t>
+          <w:t>https://www.youtube.com/watch?v=MBrT0ZcP6OE</w:t>
         </w:r>
       </w:hyperlink>
       <w:r>
@@ -386,10 +366,10 @@
           <w:noProof/>
         </w:rPr>
         <w:drawing>
-          <wp:inline distT="0" distB="0" distL="0" distR="0" wp14:anchorId="66770DD1" wp14:editId="7F007C8A">
+          <wp:inline distT="0" distB="0" distL="0" distR="0" wp14:anchorId="4A6D5946" wp14:editId="003B9EE8">
             <wp:extent cx="5943600" cy="3343275"/>
             <wp:effectExtent l="0" t="0" r="0" b="9525"/>
-            <wp:docPr id="2" name="Picture 2"/>
+            <wp:docPr id="4" name="Picture 4"/>
             <wp:cNvGraphicFramePr>
               <a:graphicFrameLocks xmlns:a="http://schemas.openxmlformats.org/drawingml/2006/main" noChangeAspect="1"/>
             </wp:cNvGraphicFramePr>
@@ -421,6 +401,8 @@
           </wp:inline>
         </w:drawing>
       </w:r>
+      <w:bookmarkStart w:id="1" w:name="_GoBack"/>
+      <w:bookmarkEnd w:id="1"/>
     </w:p>
     <w:p>
       <w:pPr>
@@ -502,8 +484,6 @@
       <w:r>
         <w:t xml:space="preserve">. </w:t>
       </w:r>
-      <w:bookmarkStart w:id="1" w:name="_GoBack"/>
-      <w:bookmarkEnd w:id="1"/>
     </w:p>
     <w:p>
       <w:pPr>

</xml_diff>